<commit_message>
Añadiendo ejercicios del tema 1
</commit_message>
<xml_diff>
--- a/Tema_1/Boletin_1/Boletin_1/Boletin_1_documento.docx
+++ b/Tema_1/Boletin_1/Boletin_1/Boletin_1_documento.docx
@@ -857,7 +857,25 @@
           <w:sz w:val="20"/>
           <w:highlight w:val="yellow"/>
         </w:rPr>
-        <w:t>y siempre acabar en ;</w:t>
+        <w:t>y siempre acabar en</w:t>
+      </w:r>
+      <w:r>
+        <w:rPr>
+          <w:rFonts w:ascii="Consolas"/>
+          <w:b/>
+          <w:sz w:val="20"/>
+          <w:highlight w:val="yellow"/>
+        </w:rPr>
+        <w:t xml:space="preserve"> y sin comillas</w:t>
+      </w:r>
+      <w:r>
+        <w:rPr>
+          <w:rFonts w:ascii="Consolas"/>
+          <w:b/>
+          <w:sz w:val="20"/>
+          <w:highlight w:val="yellow"/>
+        </w:rPr>
+        <w:t xml:space="preserve"> ;</w:t>
       </w:r>
     </w:p>
     <w:p>
@@ -1038,8 +1056,6 @@
           <w:sz w:val="20"/>
         </w:rPr>
       </w:pPr>
-      <w:bookmarkStart w:id="0" w:name="_GoBack"/>
-      <w:bookmarkEnd w:id="0"/>
     </w:p>
     <w:p>
       <w:pPr>
@@ -1255,6 +1271,12 @@
         </w:rPr>
         <w:t xml:space="preserve"> </w:t>
       </w:r>
+      <w:r>
+        <w:rPr>
+          <w:sz w:val="24"/>
+        </w:rPr>
+        <w:t>=</w:t>
+      </w:r>
     </w:p>
     <w:p>
       <w:pPr>
@@ -1279,11 +1301,16 @@
         </w:rPr>
         <w:t xml:space="preserve"> </w:t>
       </w:r>
+      <w:bookmarkStart w:id="0" w:name="_GoBack"/>
       <w:r>
         <w:t>“23w-67”</w:t>
       </w:r>
       <w:r>
-        <w:t xml:space="preserve"> = </w:t>
+        <w:t xml:space="preserve"> </w:t>
+      </w:r>
+      <w:bookmarkEnd w:id="0"/>
+      <w:r>
+        <w:t xml:space="preserve">= </w:t>
       </w:r>
       <w:r>
         <w:rPr>
@@ -1468,12 +1495,6 @@
       <w:r>
         <w:t>=</w:t>
       </w:r>
-      <w:r>
-        <w:rPr>
-          <w:highlight w:val="yellow"/>
-        </w:rPr>
-        <w:t>decimal</w:t>
-      </w:r>
     </w:p>
     <w:p>
       <w:pPr>
@@ -1501,12 +1522,6 @@
       </w:r>
       <w:r>
         <w:t xml:space="preserve">= </w:t>
-      </w:r>
-      <w:r>
-        <w:rPr>
-          <w:highlight w:val="yellow"/>
-        </w:rPr>
-        <w:t>double</w:t>
       </w:r>
     </w:p>
     <w:p>
@@ -1535,12 +1550,6 @@
       </w:r>
       <w:r>
         <w:t xml:space="preserve"> =</w:t>
-      </w:r>
-      <w:r>
-        <w:rPr>
-          <w:highlight w:val="yellow"/>
-        </w:rPr>
-        <w:t>double</w:t>
       </w:r>
     </w:p>
     <w:p>
@@ -1853,7 +1862,14 @@
           <w:rFonts w:ascii="Consolas"/>
           <w:sz w:val="20"/>
         </w:rPr>
-        <w:t>3500</w:t>
+        <w:t>35</w:t>
+      </w:r>
+      <w:r>
+        <w:rPr>
+          <w:rFonts w:ascii="Consolas"/>
+          <w:sz w:val="20"/>
+        </w:rPr>
+        <w:t>00</w:t>
       </w:r>
     </w:p>
     <w:p>
@@ -1884,310 +1900,37 @@
         <w:rPr>
           <w:b/>
           <w:sz w:val="24"/>
-        </w:rPr>
-      </w:pPr>
-      <w:r>
-        <w:rPr>
-          <w:b/>
-          <w:sz w:val="24"/>
           <w:highlight w:val="yellow"/>
         </w:rPr>
-        <w:t>no es compatible con el rango del tipo de dato más pequeño</w:t>
-      </w:r>
+      </w:pPr>
       <w:r>
         <w:rPr>
           <w:b/>
           <w:sz w:val="24"/>
           <w:highlight w:val="yellow"/>
         </w:rPr>
-        <w:t>;</w:t>
-      </w:r>
-    </w:p>
-    <w:p>
-      <w:pPr>
-        <w:pStyle w:val="Textoindependiente"/>
-        <w:rPr>
-          <w:szCs w:val="22"/>
-        </w:rPr>
-      </w:pPr>
+        <w:t>Da error en tiempo de compilación por que un int tiene mayor capacidad q un short;</w:t>
+      </w:r>
     </w:p>
     <w:p>
       <w:pPr>
         <w:tabs>
           <w:tab w:val="left" w:pos="1182"/>
         </w:tabs>
-        <w:spacing w:line="420" w:lineRule="auto"/>
+        <w:spacing w:line="276" w:lineRule="auto"/>
         <w:ind w:right="6843"/>
         <w:rPr>
-          <w:rFonts w:ascii="Consolas"/>
-          <w:b/>
-          <w:sz w:val="20"/>
-          <w:highlight w:val="green"/>
-        </w:rPr>
-      </w:pPr>
-      <w:r>
-        <w:rPr>
-          <w:rFonts w:ascii="Consolas"/>
-          <w:b/>
-          <w:color w:val="0000FF"/>
-          <w:sz w:val="20"/>
-          <w:highlight w:val="green"/>
-        </w:rPr>
-        <w:t xml:space="preserve">short </w:t>
-      </w:r>
-      <w:r>
-        <w:rPr>
-          <w:rFonts w:ascii="Consolas"/>
-          <w:b/>
-          <w:sz w:val="20"/>
-          <w:highlight w:val="green"/>
-        </w:rPr>
-        <w:t>v1 = 379</w:t>
-      </w:r>
-      <w:r>
-        <w:rPr>
-          <w:rFonts w:ascii="Consolas"/>
-          <w:b/>
-          <w:sz w:val="20"/>
-          <w:highlight w:val="green"/>
-        </w:rPr>
-        <w:t>;</w:t>
-      </w:r>
-    </w:p>
-    <w:p>
-      <w:pPr>
-        <w:tabs>
-          <w:tab w:val="left" w:pos="1182"/>
-        </w:tabs>
-        <w:spacing w:line="420" w:lineRule="auto"/>
-        <w:ind w:right="6843"/>
-        <w:rPr>
-          <w:b/>
-          <w:sz w:val="24"/>
-          <w:highlight w:val="green"/>
-        </w:rPr>
-      </w:pPr>
-      <w:r>
-        <w:rPr>
-          <w:rFonts w:ascii="Consolas"/>
-          <w:b/>
-          <w:spacing w:val="-107"/>
-          <w:sz w:val="20"/>
-          <w:highlight w:val="green"/>
-        </w:rPr>
-        <w:t xml:space="preserve"> </w:t>
-      </w:r>
-      <w:r>
-        <w:rPr>
-          <w:rFonts w:ascii="Consolas"/>
-          <w:b/>
-          <w:spacing w:val="-107"/>
-          <w:sz w:val="20"/>
-          <w:highlight w:val="green"/>
-        </w:rPr>
-        <w:t>;;</w:t>
-      </w:r>
-      <w:r>
-        <w:rPr>
-          <w:rFonts w:ascii="Consolas"/>
-          <w:b/>
-          <w:color w:val="0000FF"/>
-          <w:sz w:val="20"/>
-          <w:highlight w:val="green"/>
-        </w:rPr>
-        <w:t>int</w:t>
-      </w:r>
-      <w:r>
-        <w:rPr>
-          <w:rFonts w:ascii="Consolas"/>
-          <w:b/>
-          <w:color w:val="0000FF"/>
-          <w:spacing w:val="-1"/>
-          <w:sz w:val="20"/>
-          <w:highlight w:val="green"/>
-        </w:rPr>
-        <w:t xml:space="preserve"> </w:t>
-      </w:r>
-      <w:r>
-        <w:rPr>
-          <w:rFonts w:ascii="Consolas"/>
-          <w:b/>
-          <w:sz w:val="20"/>
-          <w:highlight w:val="green"/>
-        </w:rPr>
-        <w:t>v2</w:t>
-      </w:r>
-      <w:r>
-        <w:rPr>
-          <w:rFonts w:ascii="Consolas"/>
-          <w:b/>
-          <w:spacing w:val="-1"/>
-          <w:sz w:val="20"/>
-          <w:highlight w:val="green"/>
-        </w:rPr>
-        <w:t xml:space="preserve"> </w:t>
-      </w:r>
-      <w:r>
-        <w:rPr>
-          <w:rFonts w:ascii="Consolas"/>
-          <w:b/>
-          <w:sz w:val="20"/>
-          <w:highlight w:val="green"/>
-        </w:rPr>
-        <w:t>=</w:t>
-      </w:r>
-      <w:r>
-        <w:rPr>
-          <w:rFonts w:ascii="Consolas"/>
-          <w:b/>
-          <w:spacing w:val="-3"/>
-          <w:sz w:val="20"/>
-          <w:highlight w:val="green"/>
-        </w:rPr>
-        <w:t xml:space="preserve"> </w:t>
-      </w:r>
-      <w:r>
-        <w:rPr>
-          <w:rFonts w:ascii="Consolas"/>
-          <w:b/>
-          <w:sz w:val="20"/>
-          <w:highlight w:val="green"/>
-        </w:rPr>
-        <w:t>3500</w:t>
-      </w:r>
-      <w:r>
-        <w:rPr>
-          <w:rFonts w:ascii="Consolas"/>
-          <w:b/>
-          <w:sz w:val="20"/>
-          <w:highlight w:val="green"/>
-        </w:rPr>
-        <w:t>;</w:t>
-      </w:r>
-    </w:p>
-    <w:p>
-      <w:pPr>
-        <w:pStyle w:val="Textoindependiente"/>
-        <w:rPr>
-          <w:b/>
+          <w:b/>
+          <w:sz w:val="24"/>
+        </w:rPr>
+      </w:pPr>
+    </w:p>
+    <w:p>
+      <w:pPr>
+        <w:pStyle w:val="Textoindependiente"/>
+        <w:rPr>
           <w:szCs w:val="22"/>
-          <w:highlight w:val="green"/>
-        </w:rPr>
-      </w:pPr>
-    </w:p>
-    <w:p>
-      <w:pPr>
-        <w:pStyle w:val="Textoindependiente"/>
-        <w:rPr>
-          <w:rFonts w:ascii="Cascadia Mono" w:eastAsiaTheme="minorHAnsi" w:hAnsi="Cascadia Mono" w:cs="Cascadia Mono"/>
-          <w:b/>
-          <w:color w:val="000000"/>
-          <w:sz w:val="19"/>
-          <w:szCs w:val="19"/>
-          <w:highlight w:val="yellow"/>
-        </w:rPr>
-      </w:pPr>
-      <w:r>
-        <w:rPr>
-          <w:b/>
-          <w:szCs w:val="22"/>
-          <w:highlight w:val="green"/>
-        </w:rPr>
-        <w:t>v1 = (short)v2;</w:t>
-      </w:r>
-      <w:r>
-        <w:rPr>
-          <w:szCs w:val="22"/>
-        </w:rPr>
-        <w:t xml:space="preserve"> </w:t>
-      </w:r>
-    </w:p>
-    <w:p>
-      <w:pPr>
-        <w:pStyle w:val="Textoindependiente"/>
-        <w:rPr>
-          <w:szCs w:val="22"/>
-        </w:rPr>
-      </w:pPr>
-      <w:r>
-        <w:rPr>
-          <w:b/>
-          <w:highlight w:val="yellow"/>
-        </w:rPr>
-        <w:t xml:space="preserve"> </w:t>
-      </w:r>
-      <w:r>
-        <w:rPr>
-          <w:rFonts w:ascii="Cascadia Mono" w:eastAsiaTheme="minorHAnsi" w:hAnsi="Cascadia Mono" w:cs="Cascadia Mono"/>
-          <w:b/>
-          <w:color w:val="000000"/>
-          <w:sz w:val="19"/>
-          <w:szCs w:val="19"/>
-          <w:highlight w:val="yellow"/>
-        </w:rPr>
-        <w:t xml:space="preserve">Conversión explícita de </w:t>
-      </w:r>
-      <w:r>
-        <w:rPr>
-          <w:rFonts w:ascii="Cascadia Mono" w:eastAsiaTheme="minorHAnsi" w:hAnsi="Cascadia Mono" w:cs="Cascadia Mono"/>
-          <w:b/>
-          <w:color w:val="000000"/>
-          <w:sz w:val="19"/>
-          <w:szCs w:val="19"/>
-          <w:highlight w:val="yellow"/>
-        </w:rPr>
-        <w:t>int</w:t>
-      </w:r>
-      <w:r>
-        <w:rPr>
-          <w:rFonts w:ascii="Cascadia Mono" w:eastAsiaTheme="minorHAnsi" w:hAnsi="Cascadia Mono" w:cs="Cascadia Mono"/>
-          <w:b/>
-          <w:color w:val="000000"/>
-          <w:sz w:val="19"/>
-          <w:szCs w:val="19"/>
-          <w:highlight w:val="yellow"/>
-        </w:rPr>
-        <w:t xml:space="preserve"> a </w:t>
-      </w:r>
-      <w:r>
-        <w:rPr>
-          <w:rFonts w:ascii="Cascadia Mono" w:eastAsiaTheme="minorHAnsi" w:hAnsi="Cascadia Mono" w:cs="Cascadia Mono"/>
-          <w:b/>
-          <w:color w:val="000000"/>
-          <w:sz w:val="19"/>
-          <w:szCs w:val="19"/>
-          <w:highlight w:val="yellow"/>
-        </w:rPr>
-        <w:t>short</w:t>
-      </w:r>
-    </w:p>
-    <w:p>
-      <w:pPr>
-        <w:pStyle w:val="Textoindependiente"/>
-        <w:rPr>
-          <w:szCs w:val="22"/>
-        </w:rPr>
-      </w:pPr>
-    </w:p>
-    <w:p>
-      <w:pPr>
-        <w:tabs>
-          <w:tab w:val="left" w:pos="1182"/>
-        </w:tabs>
-        <w:spacing w:line="420" w:lineRule="auto"/>
-        <w:ind w:right="6843"/>
-        <w:rPr>
-          <w:sz w:val="24"/>
-        </w:rPr>
-        <w:sectPr>
-          <w:headerReference w:type="default" r:id="rId9"/>
-          <w:footerReference w:type="default" r:id="rId10"/>
-          <w:type w:val="continuous"/>
-          <w:pgSz w:w="11910" w:h="16840"/>
-          <w:pgMar w:top="1520" w:right="740" w:bottom="1220" w:left="1600" w:header="605" w:footer="1023" w:gutter="0"/>
-          <w:pgNumType w:start="1"/>
-          <w:cols w:space="720"/>
-        </w:sectPr>
+        </w:rPr>
       </w:pPr>
     </w:p>
     <w:p>
@@ -2369,96 +2112,6 @@
     </w:p>
     <w:p>
       <w:pPr>
-        <w:widowControl/>
-        <w:adjustRightInd w:val="0"/>
-        <w:ind w:left="1181"/>
-        <w:rPr>
-          <w:rFonts w:ascii="Cascadia Mono" w:eastAsiaTheme="minorHAnsi" w:hAnsi="Cascadia Mono" w:cs="Cascadia Mono"/>
-          <w:b/>
-          <w:color w:val="000000"/>
-          <w:sz w:val="19"/>
-          <w:szCs w:val="19"/>
-          <w:highlight w:val="green"/>
-        </w:rPr>
-      </w:pPr>
-      <w:r>
-        <w:rPr>
-          <w:rFonts w:ascii="Consolas"/>
-          <w:color w:val="0000FF"/>
-          <w:sz w:val="20"/>
-          <w:highlight w:val="green"/>
-        </w:rPr>
-        <w:t xml:space="preserve">single </w:t>
-      </w:r>
-      <w:r>
-        <w:rPr>
-          <w:rFonts w:ascii="Cascadia Mono" w:eastAsiaTheme="minorHAnsi" w:hAnsi="Cascadia Mono" w:cs="Cascadia Mono"/>
-          <w:b/>
-          <w:color w:val="000000"/>
-          <w:sz w:val="19"/>
-          <w:szCs w:val="19"/>
-          <w:highlight w:val="green"/>
-        </w:rPr>
-        <w:t>x1 = 13.5f;</w:t>
-      </w:r>
-      <w:r>
-        <w:rPr>
-          <w:b/>
-          <w:highlight w:val="green"/>
-        </w:rPr>
-        <w:t xml:space="preserve"> </w:t>
-      </w:r>
-      <w:r>
-        <w:rPr>
-          <w:rFonts w:ascii="Cascadia Mono" w:eastAsiaTheme="minorHAnsi" w:hAnsi="Cascadia Mono" w:cs="Cascadia Mono"/>
-          <w:b/>
-          <w:color w:val="000000"/>
-          <w:sz w:val="19"/>
-          <w:szCs w:val="19"/>
-          <w:highlight w:val="green"/>
-        </w:rPr>
-        <w:t>(f punto flotante)</w:t>
-      </w:r>
-    </w:p>
-    <w:p>
-      <w:pPr>
-        <w:widowControl/>
-        <w:adjustRightInd w:val="0"/>
-        <w:ind w:left="1181"/>
-        <w:rPr>
-          <w:rFonts w:ascii="Cascadia Mono" w:eastAsiaTheme="minorHAnsi" w:hAnsi="Cascadia Mono" w:cs="Cascadia Mono"/>
-          <w:b/>
-          <w:color w:val="000000"/>
-          <w:sz w:val="19"/>
-          <w:szCs w:val="19"/>
-          <w:highlight w:val="green"/>
-        </w:rPr>
-      </w:pPr>
-      <w:r>
-        <w:rPr>
-          <w:rFonts w:ascii="Cascadia Mono" w:eastAsiaTheme="minorHAnsi" w:hAnsi="Cascadia Mono" w:cs="Cascadia Mono"/>
-          <w:b/>
-          <w:color w:val="0000FF"/>
-          <w:sz w:val="19"/>
-          <w:szCs w:val="19"/>
-          <w:highlight w:val="green"/>
-        </w:rPr>
-        <w:t>double</w:t>
-      </w:r>
-      <w:r>
-        <w:rPr>
-          <w:rFonts w:ascii="Cascadia Mono" w:eastAsiaTheme="minorHAnsi" w:hAnsi="Cascadia Mono" w:cs="Cascadia Mono"/>
-          <w:b/>
-          <w:color w:val="000000"/>
-          <w:sz w:val="19"/>
-          <w:szCs w:val="19"/>
-          <w:highlight w:val="green"/>
-        </w:rPr>
-        <w:t xml:space="preserve"> x2 = x1;</w:t>
-      </w:r>
-    </w:p>
-    <w:p>
-      <w:pPr>
         <w:spacing w:before="60"/>
         <w:ind w:left="1181"/>
         <w:rPr>
@@ -2466,67 +2119,27 @@
           <w:sz w:val="20"/>
         </w:rPr>
       </w:pPr>
-      <w:r>
-        <w:rPr>
-          <w:rFonts w:ascii="Cascadia Mono" w:eastAsiaTheme="minorHAnsi" w:hAnsi="Cascadia Mono" w:cs="Cascadia Mono"/>
-          <w:b/>
-          <w:color w:val="0000FF"/>
-          <w:sz w:val="19"/>
-          <w:szCs w:val="19"/>
-          <w:highlight w:val="green"/>
-        </w:rPr>
-        <w:t>decimal</w:t>
-      </w:r>
-      <w:r>
-        <w:rPr>
-          <w:rFonts w:ascii="Cascadia Mono" w:eastAsiaTheme="minorHAnsi" w:hAnsi="Cascadia Mono" w:cs="Cascadia Mono"/>
-          <w:b/>
-          <w:color w:val="000000"/>
-          <w:sz w:val="19"/>
-          <w:szCs w:val="19"/>
-          <w:highlight w:val="green"/>
-        </w:rPr>
-        <w:t xml:space="preserve"> x3 = (</w:t>
-      </w:r>
-      <w:r>
-        <w:rPr>
-          <w:rFonts w:ascii="Cascadia Mono" w:eastAsiaTheme="minorHAnsi" w:hAnsi="Cascadia Mono" w:cs="Cascadia Mono"/>
-          <w:b/>
-          <w:color w:val="0000FF"/>
-          <w:sz w:val="19"/>
-          <w:szCs w:val="19"/>
-          <w:highlight w:val="green"/>
-        </w:rPr>
-        <w:t>decimal</w:t>
-      </w:r>
-      <w:r>
-        <w:rPr>
-          <w:rFonts w:ascii="Cascadia Mono" w:eastAsiaTheme="minorHAnsi" w:hAnsi="Cascadia Mono" w:cs="Cascadia Mono"/>
-          <w:b/>
-          <w:color w:val="000000"/>
-          <w:sz w:val="19"/>
-          <w:szCs w:val="19"/>
-          <w:highlight w:val="green"/>
-        </w:rPr>
-        <w:t>)x2;</w:t>
-      </w:r>
-      <w:r>
-        <w:rPr>
-          <w:b/>
-          <w:highlight w:val="green"/>
-        </w:rPr>
-        <w:t xml:space="preserve"> </w:t>
-      </w:r>
-      <w:r>
-        <w:rPr>
-          <w:rFonts w:ascii="Cascadia Mono" w:eastAsiaTheme="minorHAnsi" w:hAnsi="Cascadia Mono" w:cs="Cascadia Mono"/>
-          <w:b/>
-          <w:color w:val="000000"/>
-          <w:sz w:val="19"/>
-          <w:szCs w:val="19"/>
-          <w:highlight w:val="green"/>
-        </w:rPr>
-        <w:t>Conversión explícita de double a decimal</w:t>
+    </w:p>
+    <w:p>
+      <w:pPr>
+        <w:tabs>
+          <w:tab w:val="left" w:pos="1182"/>
+        </w:tabs>
+        <w:spacing w:line="276" w:lineRule="auto"/>
+        <w:ind w:right="6843"/>
+        <w:rPr>
+          <w:b/>
+          <w:sz w:val="24"/>
+          <w:highlight w:val="yellow"/>
+        </w:rPr>
+      </w:pPr>
+      <w:r>
+        <w:rPr>
+          <w:b/>
+          <w:sz w:val="24"/>
+          <w:highlight w:val="yellow"/>
+        </w:rPr>
+        <w:t>Da error en tiempo de compilación;</w:t>
       </w:r>
     </w:p>
     <w:p>
@@ -2535,18 +2148,6 @@
         <w:ind w:left="1181"/>
         <w:rPr>
           <w:rFonts w:ascii="Consolas"/>
-          <w:b/>
-          <w:sz w:val="20"/>
-        </w:rPr>
-      </w:pPr>
-    </w:p>
-    <w:p>
-      <w:pPr>
-        <w:spacing w:before="60"/>
-        <w:ind w:left="1181"/>
-        <w:rPr>
-          <w:rFonts w:ascii="Consolas"/>
-          <w:b/>
           <w:sz w:val="20"/>
         </w:rPr>
       </w:pPr>
@@ -2649,6 +2250,81 @@
     </w:p>
     <w:p>
       <w:pPr>
+        <w:pStyle w:val="Prrafodelista"/>
+        <w:numPr>
+          <w:ilvl w:val="0"/>
+          <w:numId w:val="6"/>
+        </w:numPr>
+        <w:tabs>
+          <w:tab w:val="left" w:pos="1182"/>
+        </w:tabs>
+        <w:spacing w:line="276" w:lineRule="auto"/>
+        <w:ind w:right="6843"/>
+        <w:rPr>
+          <w:b/>
+          <w:sz w:val="24"/>
+          <w:highlight w:val="yellow"/>
+        </w:rPr>
+      </w:pPr>
+      <w:r>
+        <w:rPr>
+          <w:b/>
+          <w:sz w:val="24"/>
+          <w:highlight w:val="yellow"/>
+        </w:rPr>
+        <w:t>Da error en tiempo de compilación</w:t>
+      </w:r>
+      <w:r>
+        <w:rPr>
+          <w:b/>
+          <w:sz w:val="24"/>
+          <w:highlight w:val="yellow"/>
+        </w:rPr>
+        <w:t xml:space="preserve"> </w:t>
+      </w:r>
+      <w:r>
+        <w:rPr>
+          <w:b/>
+          <w:sz w:val="24"/>
+          <w:highlight w:val="yellow"/>
+        </w:rPr>
+        <w:t xml:space="preserve">por que un </w:t>
+      </w:r>
+      <w:r>
+        <w:rPr>
+          <w:b/>
+          <w:sz w:val="24"/>
+          <w:highlight w:val="yellow"/>
+        </w:rPr>
+        <w:t>short</w:t>
+      </w:r>
+      <w:r>
+        <w:rPr>
+          <w:b/>
+          <w:sz w:val="24"/>
+          <w:highlight w:val="yellow"/>
+        </w:rPr>
+        <w:t xml:space="preserve"> tiene mayor capacidad q un </w:t>
+      </w:r>
+      <w:r>
+        <w:rPr>
+          <w:b/>
+          <w:sz w:val="24"/>
+          <w:highlight w:val="yellow"/>
+        </w:rPr>
+        <w:t>byte</w:t>
+      </w:r>
+      <w:r>
+        <w:rPr>
+          <w:b/>
+          <w:sz w:val="24"/>
+          <w:highlight w:val="yellow"/>
+        </w:rPr>
+        <w:t>;</w:t>
+      </w:r>
+    </w:p>
+    <w:p>
+      <w:pPr>
         <w:tabs>
           <w:tab w:val="left" w:pos="1182"/>
         </w:tabs>
@@ -2803,82 +2479,11 @@
         <w:ind w:left="1182" w:firstLine="0"/>
         <w:rPr>
           <w:rFonts w:ascii="Consolas"/>
+          <w:b/>
           <w:color w:val="0000FF"/>
           <w:sz w:val="20"/>
         </w:rPr>
       </w:pPr>
-    </w:p>
-    <w:p>
-      <w:pPr>
-        <w:tabs>
-          <w:tab w:val="left" w:pos="1182"/>
-        </w:tabs>
-        <w:ind w:left="822"/>
-        <w:rPr>
-          <w:b/>
-          <w:sz w:val="24"/>
-        </w:rPr>
-      </w:pPr>
-      <w:r>
-        <w:rPr>
-          <w:sz w:val="24"/>
-          <w:highlight w:val="green"/>
-        </w:rPr>
-        <w:t>double raíz=</w:t>
-      </w:r>
-      <w:r>
-        <w:rPr>
-          <w:rFonts w:ascii="Consolas"/>
-          <w:color w:val="2B91AE"/>
-          <w:sz w:val="20"/>
-          <w:highlight w:val="green"/>
-        </w:rPr>
-        <w:t xml:space="preserve"> </w:t>
-      </w:r>
-      <w:r>
-        <w:rPr>
-          <w:rFonts w:ascii="Consolas"/>
-          <w:color w:val="2B91AE"/>
-          <w:sz w:val="20"/>
-          <w:highlight w:val="green"/>
-        </w:rPr>
-        <w:t>Math</w:t>
-      </w:r>
-      <w:r>
-        <w:rPr>
-          <w:rFonts w:ascii="Consolas"/>
-          <w:color w:val="0000FF"/>
-          <w:sz w:val="20"/>
-          <w:highlight w:val="green"/>
-        </w:rPr>
-        <w:t>.Sqrt(</w:t>
-      </w:r>
-      <w:r>
-        <w:rPr>
-          <w:rFonts w:ascii="Consolas"/>
-          <w:sz w:val="20"/>
-          <w:highlight w:val="green"/>
-        </w:rPr>
-        <w:t>9</w:t>
-      </w:r>
-      <w:r>
-        <w:rPr>
-          <w:rFonts w:ascii="Consolas"/>
-          <w:color w:val="0000FF"/>
-          <w:sz w:val="20"/>
-          <w:highlight w:val="green"/>
-        </w:rPr>
-        <w:t>)</w:t>
-      </w:r>
-      <w:r>
-        <w:rPr>
-          <w:rFonts w:ascii="Consolas"/>
-          <w:color w:val="0000FF"/>
-          <w:sz w:val="20"/>
-          <w:highlight w:val="green"/>
-        </w:rPr>
-        <w:t>;</w:t>
-      </w:r>
     </w:p>
     <w:p>
       <w:pPr>
@@ -2887,19 +2492,56 @@
         </w:tabs>
         <w:ind w:left="720"/>
         <w:rPr>
-          <w:sz w:val="24"/>
-        </w:rPr>
-      </w:pPr>
-      <w:r>
-        <w:rPr>
+          <w:b/>
+          <w:sz w:val="24"/>
+          <w:u w:val="single"/>
+        </w:rPr>
+      </w:pPr>
+      <w:r>
+        <w:rPr>
+          <w:b/>
           <w:sz w:val="24"/>
           <w:highlight w:val="yellow"/>
         </w:rPr>
-        <w:t>Ya q la raiz devuelve un decimal</w:t>
-      </w:r>
-      <w:r>
-        <w:rPr>
-          <w:sz w:val="24"/>
+        <w:t>Da error en tiempo de compilación</w:t>
+      </w:r>
+      <w:r>
+        <w:rPr>
+          <w:b/>
+          <w:sz w:val="24"/>
+          <w:highlight w:val="yellow"/>
+        </w:rPr>
+        <w:t xml:space="preserve"> el </w:t>
+      </w:r>
+      <w:r>
+        <w:rPr>
+          <w:b/>
+          <w:sz w:val="24"/>
+          <w:highlight w:val="yellow"/>
+        </w:rPr>
+        <w:t>raiz devuelve un decim</w:t>
+      </w:r>
+      <w:r>
+        <w:rPr>
+          <w:b/>
+          <w:sz w:val="24"/>
+          <w:highlight w:val="yellow"/>
+        </w:rPr>
+        <w:t>al</w:t>
+      </w:r>
+      <w:r>
+        <w:rPr>
+          <w:b/>
+          <w:sz w:val="24"/>
+          <w:highlight w:val="yellow"/>
+        </w:rPr>
+        <w:t xml:space="preserve"> o cast a int </w:t>
+      </w:r>
+      <w:r>
+        <w:rPr>
+          <w:b/>
+          <w:sz w:val="24"/>
+          <w:highlight w:val="yellow"/>
         </w:rPr>
         <w:t>;</w:t>
       </w:r>
@@ -3057,8 +2699,7 @@
         <w:ind w:left="1182" w:firstLine="0"/>
         <w:rPr>
           <w:rFonts w:ascii="Consolas"/>
-          <w:b/>
-          <w:color w:val="0000FF"/>
+          <w:color w:val="000000" w:themeColor="text1"/>
           <w:sz w:val="20"/>
         </w:rPr>
       </w:pPr>
@@ -3066,38 +2707,31 @@
         <w:rPr>
           <w:rFonts w:ascii="Consolas"/>
           <w:b/>
-          <w:color w:val="0000FF"/>
-          <w:sz w:val="20"/>
-          <w:highlight w:val="green"/>
-        </w:rPr>
-        <w:t xml:space="preserve">decimal </w:t>
+          <w:color w:val="000000" w:themeColor="text1"/>
+          <w:sz w:val="20"/>
+          <w:highlight w:val="yellow"/>
+        </w:rPr>
+        <w:t>No da error, pero deber</w:t>
       </w:r>
       <w:r>
         <w:rPr>
           <w:rFonts w:ascii="Consolas"/>
           <w:b/>
-          <w:sz w:val="20"/>
-          <w:highlight w:val="green"/>
-        </w:rPr>
-        <w:t>divisi</w:t>
+          <w:color w:val="000000" w:themeColor="text1"/>
+          <w:sz w:val="20"/>
+          <w:highlight w:val="yellow"/>
+        </w:rPr>
+        <w:t>í</w:t>
       </w:r>
       <w:r>
         <w:rPr>
           <w:rFonts w:ascii="Consolas"/>
           <w:b/>
-          <w:sz w:val="20"/>
-          <w:highlight w:val="green"/>
-        </w:rPr>
-        <w:t>ó</w:t>
-      </w:r>
-      <w:r>
-        <w:rPr>
-          <w:rFonts w:ascii="Consolas"/>
-          <w:b/>
-          <w:sz w:val="20"/>
-          <w:highlight w:val="green"/>
-        </w:rPr>
-        <w:t>n =9m/5;</w:t>
+          <w:color w:val="000000" w:themeColor="text1"/>
+          <w:sz w:val="20"/>
+          <w:highlight w:val="yellow"/>
+        </w:rPr>
+        <w:t>a de llevar una m 9m/5 para que el resultado sea en  decimal ya q se almacena en un decimal;</w:t>
       </w:r>
     </w:p>
     <w:p>
@@ -3109,27 +2743,12 @@
         <w:spacing w:before="103"/>
         <w:ind w:left="1182" w:firstLine="0"/>
         <w:rPr>
-          <w:b/>
-          <w:sz w:val="24"/>
-        </w:rPr>
-      </w:pPr>
-      <w:r>
-        <w:rPr>
           <w:rFonts w:ascii="Consolas"/>
           <w:b/>
-          <w:sz w:val="20"/>
-          <w:highlight w:val="yellow"/>
-        </w:rPr>
-        <w:t>m para indicar q es un decimal</w:t>
-      </w:r>
-      <w:r>
-        <w:rPr>
-          <w:rFonts w:ascii="Consolas"/>
-          <w:b/>
-          <w:sz w:val="20"/>
-        </w:rPr>
-        <w:t xml:space="preserve"> </w:t>
-      </w:r>
+          <w:color w:val="000000" w:themeColor="text1"/>
+          <w:sz w:val="20"/>
+        </w:rPr>
+      </w:pPr>
     </w:p>
     <w:p>
       <w:pPr>
@@ -3138,9 +2757,106 @@
           <w:tab w:val="left" w:pos="1182"/>
         </w:tabs>
         <w:spacing w:before="103"/>
-        <w:ind w:left="462" w:firstLine="0"/>
-        <w:rPr>
-          <w:b/>
+        <w:ind w:left="1182" w:firstLine="0"/>
+        <w:rPr>
+          <w:rFonts w:ascii="Consolas"/>
+          <w:b/>
+          <w:color w:val="000000" w:themeColor="text1"/>
+          <w:sz w:val="20"/>
+        </w:rPr>
+      </w:pPr>
+    </w:p>
+    <w:p>
+      <w:pPr>
+        <w:pStyle w:val="Prrafodelista"/>
+        <w:tabs>
+          <w:tab w:val="left" w:pos="1182"/>
+        </w:tabs>
+        <w:spacing w:before="103"/>
+        <w:ind w:left="1182" w:firstLine="0"/>
+        <w:rPr>
+          <w:rFonts w:ascii="Consolas"/>
+          <w:b/>
+          <w:color w:val="000000" w:themeColor="text1"/>
+          <w:sz w:val="20"/>
+        </w:rPr>
+      </w:pPr>
+    </w:p>
+    <w:p>
+      <w:pPr>
+        <w:pStyle w:val="Prrafodelista"/>
+        <w:tabs>
+          <w:tab w:val="left" w:pos="1182"/>
+        </w:tabs>
+        <w:spacing w:before="103"/>
+        <w:ind w:left="1182" w:firstLine="0"/>
+        <w:rPr>
+          <w:rFonts w:ascii="Consolas"/>
+          <w:b/>
+          <w:color w:val="000000" w:themeColor="text1"/>
+          <w:sz w:val="20"/>
+        </w:rPr>
+      </w:pPr>
+    </w:p>
+    <w:p>
+      <w:pPr>
+        <w:pStyle w:val="Prrafodelista"/>
+        <w:tabs>
+          <w:tab w:val="left" w:pos="1182"/>
+        </w:tabs>
+        <w:spacing w:before="103"/>
+        <w:ind w:left="1182" w:firstLine="0"/>
+        <w:rPr>
+          <w:rFonts w:ascii="Consolas"/>
+          <w:b/>
+          <w:color w:val="000000" w:themeColor="text1"/>
+          <w:sz w:val="20"/>
+        </w:rPr>
+      </w:pPr>
+    </w:p>
+    <w:p>
+      <w:pPr>
+        <w:pStyle w:val="Prrafodelista"/>
+        <w:tabs>
+          <w:tab w:val="left" w:pos="1182"/>
+        </w:tabs>
+        <w:spacing w:before="103"/>
+        <w:ind w:left="1182" w:firstLine="0"/>
+        <w:rPr>
+          <w:rFonts w:ascii="Consolas"/>
+          <w:b/>
+          <w:color w:val="000000" w:themeColor="text1"/>
+          <w:sz w:val="20"/>
+        </w:rPr>
+      </w:pPr>
+    </w:p>
+    <w:p>
+      <w:pPr>
+        <w:pStyle w:val="Prrafodelista"/>
+        <w:tabs>
+          <w:tab w:val="left" w:pos="1182"/>
+        </w:tabs>
+        <w:spacing w:before="103"/>
+        <w:ind w:left="1182" w:firstLine="0"/>
+        <w:rPr>
+          <w:rFonts w:ascii="Consolas"/>
+          <w:b/>
+          <w:color w:val="000000" w:themeColor="text1"/>
+          <w:sz w:val="20"/>
+        </w:rPr>
+      </w:pPr>
+    </w:p>
+    <w:p>
+      <w:pPr>
+        <w:pStyle w:val="Prrafodelista"/>
+        <w:tabs>
+          <w:tab w:val="left" w:pos="1182"/>
+        </w:tabs>
+        <w:spacing w:before="103"/>
+        <w:ind w:left="1182" w:firstLine="0"/>
+        <w:rPr>
+          <w:b/>
+          <w:color w:val="000000" w:themeColor="text1"/>
           <w:sz w:val="24"/>
         </w:rPr>
       </w:pPr>
@@ -3299,124 +3015,77 @@
     </w:p>
     <w:p>
       <w:pPr>
-        <w:spacing w:before="76"/>
-        <w:ind w:left="1181"/>
+        <w:tabs>
+          <w:tab w:val="left" w:pos="1182"/>
+        </w:tabs>
+        <w:spacing w:line="276" w:lineRule="auto"/>
+        <w:ind w:right="6843"/>
         <w:rPr>
           <w:rFonts w:ascii="Consolas"/>
-          <w:b/>
-          <w:sz w:val="20"/>
-          <w:highlight w:val="green"/>
-        </w:rPr>
-      </w:pPr>
-      <w:r>
-        <w:rPr>
-          <w:rFonts w:ascii="Consolas"/>
-          <w:b/>
-          <w:sz w:val="20"/>
-          <w:highlight w:val="green"/>
-        </w:rPr>
-        <w:t>string cantidad;</w:t>
-      </w:r>
-    </w:p>
-    <w:p>
-      <w:pPr>
-        <w:spacing w:before="76"/>
-        <w:ind w:left="1181"/>
-        <w:rPr>
-          <w:rFonts w:ascii="Consolas"/>
-          <w:b/>
-          <w:sz w:val="20"/>
-          <w:highlight w:val="green"/>
-        </w:rPr>
-      </w:pPr>
-      <w:r>
-        <w:rPr>
-          <w:rFonts w:ascii="Consolas"/>
-          <w:b/>
-          <w:sz w:val="20"/>
-          <w:highlight w:val="green"/>
-        </w:rPr>
-        <w:t>WriteLine("Introduzca cantidad: ");</w:t>
-      </w:r>
-    </w:p>
-    <w:p>
-      <w:pPr>
-        <w:spacing w:before="76"/>
-        <w:ind w:left="1181"/>
-        <w:rPr>
-          <w:rFonts w:ascii="Consolas"/>
-          <w:b/>
-          <w:sz w:val="20"/>
-        </w:rPr>
-      </w:pPr>
-      <w:r>
-        <w:rPr>
-          <w:rFonts w:ascii="Consolas"/>
-          <w:b/>
-          <w:sz w:val="20"/>
-          <w:highlight w:val="green"/>
-        </w:rPr>
-        <w:t>cantidad = Console.ReadLine();</w:t>
-      </w:r>
-    </w:p>
-    <w:p>
-      <w:pPr>
-        <w:spacing w:before="76"/>
-        <w:ind w:left="1181"/>
-        <w:rPr>
-          <w:rFonts w:ascii="Consolas"/>
-          <w:b/>
-          <w:sz w:val="20"/>
-        </w:rPr>
-      </w:pPr>
-    </w:p>
-    <w:p>
-      <w:pPr>
-        <w:spacing w:before="76"/>
-        <w:ind w:left="1181"/>
-        <w:rPr>
-          <w:rFonts w:ascii="Consolas"/>
-          <w:b/>
-          <w:sz w:val="20"/>
-        </w:rPr>
-      </w:pPr>
-      <w:r>
-        <w:rPr>
-          <w:rFonts w:ascii="Consolas"/>
-          <w:b/>
-          <w:sz w:val="20"/>
+          <w:color w:val="000000" w:themeColor="text1"/>
+          <w:sz w:val="20"/>
+        </w:rPr>
+      </w:pPr>
+      <w:r>
+        <w:rPr>
+          <w:b/>
           <w:highlight w:val="yellow"/>
         </w:rPr>
-        <w:t xml:space="preserve">No puedes guardar una </w:t>
-      </w:r>
-      <w:r>
-        <w:rPr>
-          <w:rFonts w:ascii="Consolas"/>
-          <w:b/>
-          <w:sz w:val="20"/>
+        <w:t xml:space="preserve">Da error en tiempo de compilación </w:t>
+      </w:r>
+      <w:r>
+        <w:rPr>
+          <w:b/>
           <w:highlight w:val="yellow"/>
         </w:rPr>
-        <w:t>cadena de caracteres</w:t>
-      </w:r>
-      <w:r>
-        <w:rPr>
-          <w:rFonts w:ascii="Consolas"/>
-          <w:b/>
-          <w:sz w:val="20"/>
+        <w:t>Console.</w:t>
+      </w:r>
+      <w:r>
+        <w:rPr>
+          <w:b/>
+          <w:color w:val="000000" w:themeColor="text1"/>
           <w:highlight w:val="yellow"/>
         </w:rPr>
-        <w:t xml:space="preserve"> a una variable de char de un solo caracter</w:t>
-      </w:r>
-    </w:p>
-    <w:p>
-      <w:pPr>
-        <w:spacing w:before="76"/>
-        <w:ind w:left="1181"/>
-        <w:rPr>
-          <w:rFonts w:ascii="Consolas"/>
-          <w:sz w:val="20"/>
-        </w:rPr>
-      </w:pPr>
+        <w:t xml:space="preserve">WriteLine </w:t>
+      </w:r>
+      <w:r>
+        <w:rPr>
+          <w:b/>
+          <w:color w:val="000000" w:themeColor="text1"/>
+          <w:highlight w:val="yellow"/>
+        </w:rPr>
+        <w:t>siempre lee el dato como si fuera un String, por eso cuando queramos leer otro tipo de variables</w:t>
+      </w:r>
+      <w:r>
+        <w:rPr>
+          <w:b/>
+          <w:color w:val="000000" w:themeColor="text1"/>
+          <w:sz w:val="24"/>
+          <w:highlight w:val="yellow"/>
+        </w:rPr>
+        <w:t xml:space="preserve"> </w:t>
+      </w:r>
+      <w:r>
+        <w:rPr>
+          <w:b/>
+          <w:highlight w:val="yellow"/>
+        </w:rPr>
+        <w:t>,</w:t>
+      </w:r>
+      <w:r>
+        <w:rPr>
+          <w:b/>
+          <w:highlight w:val="yellow"/>
+        </w:rPr>
+        <w:t xml:space="preserve"> debe</w:t>
+      </w:r>
+      <w:r>
+        <w:rPr>
+          <w:b/>
+          <w:highlight w:val="yellow"/>
+        </w:rPr>
+        <w:t>mos convertirla en el tipo adecuado.</w:t>
+      </w:r>
     </w:p>
     <w:p>
       <w:pPr>
@@ -3605,6 +3274,89 @@
           <w:sz w:val="20"/>
         </w:rPr>
         <w:t>.ToInt16(y)</w:t>
+      </w:r>
+    </w:p>
+    <w:p>
+      <w:pPr>
+        <w:ind w:left="821"/>
+        <w:rPr>
+          <w:rFonts w:ascii="Consolas"/>
+          <w:sz w:val="20"/>
+        </w:rPr>
+      </w:pPr>
+    </w:p>
+    <w:p>
+      <w:pPr>
+        <w:ind w:left="821"/>
+        <w:rPr>
+          <w:rFonts w:ascii="Consolas"/>
+          <w:b/>
+          <w:color w:val="000000" w:themeColor="text1"/>
+          <w:sz w:val="20"/>
+        </w:rPr>
+      </w:pPr>
+      <w:r>
+        <w:rPr>
+          <w:b/>
+          <w:color w:val="000000" w:themeColor="text1"/>
+          <w:highlight w:val="yellow"/>
+        </w:rPr>
+        <w:t>Da error en tiempo de compilación</w:t>
+      </w:r>
+    </w:p>
+    <w:p>
+      <w:pPr>
+        <w:ind w:left="821"/>
+        <w:rPr>
+          <w:rFonts w:ascii="Consolas"/>
+          <w:b/>
+          <w:color w:val="000000" w:themeColor="text1"/>
+        </w:rPr>
+      </w:pPr>
+      <w:r>
+        <w:rPr>
+          <w:rFonts w:ascii="Consolas"/>
+          <w:b/>
+          <w:color w:val="000000" w:themeColor="text1"/>
+          <w:highlight w:val="yellow"/>
+        </w:rPr>
+        <w:t>el valor era demasiado grande</w:t>
+      </w:r>
+      <w:r>
+        <w:rPr>
+          <w:rFonts w:ascii="Consolas"/>
+          <w:b/>
+          <w:color w:val="000000" w:themeColor="text1"/>
+          <w:highlight w:val="yellow"/>
+        </w:rPr>
+        <w:t xml:space="preserve"> </w:t>
+      </w:r>
+      <w:r>
+        <w:rPr>
+          <w:rFonts w:ascii="Consolas"/>
+          <w:b/>
+          <w:color w:val="000000" w:themeColor="text1"/>
+          <w:highlight w:val="yellow"/>
+        </w:rPr>
+        <w:t xml:space="preserve">para un </w:t>
+      </w:r>
+      <w:r>
+        <w:rPr>
+          <w:rFonts w:ascii="Consolas"/>
+          <w:b/>
+          <w:sz w:val="20"/>
+          <w:highlight w:val="yellow"/>
+        </w:rPr>
+        <w:t>Int16</w:t>
+      </w:r>
+      <w:r>
+        <w:rPr>
+          <w:rFonts w:ascii="Consolas"/>
+          <w:b/>
+          <w:color w:val="000000" w:themeColor="text1"/>
+          <w:highlight w:val="yellow"/>
+        </w:rPr>
+        <w:t>;</w:t>
       </w:r>
     </w:p>
     <w:p>
@@ -4143,6 +3895,8 @@
     <w:p>
       <w:pPr>
         <w:sectPr>
+          <w:headerReference w:type="default" r:id="rId9"/>
+          <w:footerReference w:type="default" r:id="rId10"/>
           <w:pgSz w:w="11910" w:h="16840"/>
           <w:pgMar w:top="1520" w:right="740" w:bottom="1220" w:left="1600" w:header="605" w:footer="1023" w:gutter="0"/>
           <w:cols w:space="720"/>
@@ -39536,7 +39290,7 @@
     <w:name w:val="Normal"/>
     <w:uiPriority w:val="1"/>
     <w:qFormat/>
-    <w:rsid w:val="00616CAC"/>
+    <w:rsid w:val="007040B3"/>
     <w:rPr>
       <w:rFonts w:ascii="Calibri" w:eastAsia="Calibri" w:hAnsi="Calibri" w:cs="Calibri"/>
       <w:lang w:val="es-ES"/>
@@ -39579,6 +39333,7 @@
   <w:style w:type="character" w:default="1" w:styleId="Fuentedeprrafopredeter">
     <w:name w:val="Default Paragraph Font"/>
     <w:uiPriority w:val="1"/>
+    <w:semiHidden/>
     <w:unhideWhenUsed/>
   </w:style>
   <w:style w:type="table" w:default="1" w:styleId="Tablanormal">

</xml_diff>

<commit_message>
Listo boletin3 / tema3
</commit_message>
<xml_diff>
--- a/Tema_1/Boletin_1/Boletin_1/Boletin_1_documento.docx
+++ b/Tema_1/Boletin_1/Boletin_1/Boletin_1_documento.docx
@@ -36138,6 +36138,7 @@
         <w:rPr>
           <w:b/>
           <w:sz w:val="24"/>
+          <w:highlight w:val="yellow"/>
         </w:rPr>
         <w:t>Crea un array de 100 valores aleatorios entre -10 y 10 y calcula el valor más</w:t>
       </w:r>
@@ -36146,13 +36147,15 @@
           <w:b/>
           <w:spacing w:val="-52"/>
           <w:sz w:val="24"/>
-        </w:rPr>
-        <w:t xml:space="preserve"> </w:t>
-      </w:r>
-      <w:r>
-        <w:rPr>
-          <w:b/>
-          <w:sz w:val="24"/>
+          <w:highlight w:val="yellow"/>
+        </w:rPr>
+        <w:t xml:space="preserve"> </w:t>
+      </w:r>
+      <w:r>
+        <w:rPr>
+          <w:b/>
+          <w:sz w:val="24"/>
+          <w:highlight w:val="yellow"/>
         </w:rPr>
         <w:t>pequeño almacenado</w:t>
       </w:r>
@@ -36161,13 +36164,15 @@
           <w:b/>
           <w:spacing w:val="1"/>
           <w:sz w:val="24"/>
-        </w:rPr>
-        <w:t xml:space="preserve"> </w:t>
-      </w:r>
-      <w:r>
-        <w:rPr>
-          <w:b/>
-          <w:sz w:val="24"/>
+          <w:highlight w:val="yellow"/>
+        </w:rPr>
+        <w:t xml:space="preserve"> </w:t>
+      </w:r>
+      <w:r>
+        <w:rPr>
+          <w:b/>
+          <w:sz w:val="24"/>
+          <w:highlight w:val="yellow"/>
         </w:rPr>
         <w:t>en</w:t>
       </w:r>
@@ -36176,13 +36181,15 @@
           <w:b/>
           <w:spacing w:val="1"/>
           <w:sz w:val="24"/>
-        </w:rPr>
-        <w:t xml:space="preserve"> </w:t>
-      </w:r>
-      <w:r>
-        <w:rPr>
-          <w:b/>
-          <w:sz w:val="24"/>
+          <w:highlight w:val="yellow"/>
+        </w:rPr>
+        <w:t xml:space="preserve"> </w:t>
+      </w:r>
+      <w:r>
+        <w:rPr>
+          <w:b/>
+          <w:sz w:val="24"/>
+          <w:highlight w:val="yellow"/>
         </w:rPr>
         <w:t>una</w:t>
       </w:r>
@@ -36191,15 +36198,24 @@
           <w:b/>
           <w:spacing w:val="-1"/>
           <w:sz w:val="24"/>
-        </w:rPr>
-        <w:t xml:space="preserve"> </w:t>
-      </w:r>
-      <w:r>
-        <w:rPr>
-          <w:b/>
-          <w:sz w:val="24"/>
-        </w:rPr>
-        <w:t>matriz.</w:t>
+          <w:highlight w:val="yellow"/>
+        </w:rPr>
+        <w:t xml:space="preserve"> </w:t>
+      </w:r>
+      <w:r>
+        <w:rPr>
+          <w:b/>
+          <w:sz w:val="24"/>
+          <w:highlight w:val="yellow"/>
+        </w:rPr>
+        <w:t>matriz</w:t>
+      </w:r>
+      <w:r>
+        <w:rPr>
+          <w:b/>
+          <w:sz w:val="24"/>
+        </w:rPr>
+        <w:t>.</w:t>
       </w:r>
     </w:p>
     <w:p>
@@ -36242,12 +36258,14 @@
         <w:rPr>
           <w:b/>
           <w:sz w:val="24"/>
-        </w:rPr>
-      </w:pPr>
-      <w:r>
-        <w:rPr>
-          <w:b/>
-          <w:sz w:val="24"/>
+          <w:highlight w:val="yellow"/>
+        </w:rPr>
+      </w:pPr>
+      <w:r>
+        <w:rPr>
+          <w:b/>
+          <w:sz w:val="24"/>
+          <w:highlight w:val="yellow"/>
         </w:rPr>
         <w:t>Algoritmo</w:t>
       </w:r>
@@ -36256,13 +36274,15 @@
           <w:b/>
           <w:spacing w:val="-1"/>
           <w:sz w:val="24"/>
-        </w:rPr>
-        <w:t xml:space="preserve"> </w:t>
-      </w:r>
-      <w:r>
-        <w:rPr>
-          <w:b/>
-          <w:sz w:val="24"/>
+          <w:highlight w:val="yellow"/>
+        </w:rPr>
+        <w:t xml:space="preserve"> </w:t>
+      </w:r>
+      <w:r>
+        <w:rPr>
+          <w:b/>
+          <w:sz w:val="24"/>
+          <w:highlight w:val="yellow"/>
         </w:rPr>
         <w:t>que</w:t>
       </w:r>
@@ -36271,13 +36291,15 @@
           <w:b/>
           <w:spacing w:val="-3"/>
           <w:sz w:val="24"/>
-        </w:rPr>
-        <w:t xml:space="preserve"> </w:t>
-      </w:r>
-      <w:r>
-        <w:rPr>
-          <w:b/>
-          <w:sz w:val="24"/>
+          <w:highlight w:val="yellow"/>
+        </w:rPr>
+        <w:t xml:space="preserve"> </w:t>
+      </w:r>
+      <w:r>
+        <w:rPr>
+          <w:b/>
+          <w:sz w:val="24"/>
+          <w:highlight w:val="yellow"/>
         </w:rPr>
         <w:t>compara</w:t>
       </w:r>
@@ -36286,13 +36308,15 @@
           <w:b/>
           <w:spacing w:val="-4"/>
           <w:sz w:val="24"/>
-        </w:rPr>
-        <w:t xml:space="preserve"> </w:t>
-      </w:r>
-      <w:r>
-        <w:rPr>
-          <w:b/>
-          <w:sz w:val="24"/>
+          <w:highlight w:val="yellow"/>
+        </w:rPr>
+        <w:t xml:space="preserve"> </w:t>
+      </w:r>
+      <w:r>
+        <w:rPr>
+          <w:b/>
+          <w:sz w:val="24"/>
+          <w:highlight w:val="yellow"/>
         </w:rPr>
         <w:t>dos</w:t>
       </w:r>
@@ -36301,13 +36325,15 @@
           <w:b/>
           <w:spacing w:val="-1"/>
           <w:sz w:val="24"/>
-        </w:rPr>
-        <w:t xml:space="preserve"> </w:t>
-      </w:r>
-      <w:r>
-        <w:rPr>
-          <w:b/>
-          <w:sz w:val="24"/>
+          <w:highlight w:val="yellow"/>
+        </w:rPr>
+        <w:t xml:space="preserve"> </w:t>
+      </w:r>
+      <w:r>
+        <w:rPr>
+          <w:b/>
+          <w:sz w:val="24"/>
+          <w:highlight w:val="yellow"/>
         </w:rPr>
         <w:t>arrays</w:t>
       </w:r>
@@ -36316,13 +36342,15 @@
           <w:b/>
           <w:spacing w:val="-1"/>
           <w:sz w:val="24"/>
-        </w:rPr>
-        <w:t xml:space="preserve"> </w:t>
-      </w:r>
-      <w:r>
-        <w:rPr>
-          <w:b/>
-          <w:sz w:val="24"/>
+          <w:highlight w:val="yellow"/>
+        </w:rPr>
+        <w:t xml:space="preserve"> </w:t>
+      </w:r>
+      <w:r>
+        <w:rPr>
+          <w:b/>
+          <w:sz w:val="24"/>
+          <w:highlight w:val="yellow"/>
         </w:rPr>
         <w:t>y</w:t>
       </w:r>
@@ -36331,13 +36359,15 @@
           <w:b/>
           <w:spacing w:val="-3"/>
           <w:sz w:val="24"/>
-        </w:rPr>
-        <w:t xml:space="preserve"> </w:t>
-      </w:r>
-      <w:r>
-        <w:rPr>
-          <w:b/>
-          <w:sz w:val="24"/>
+          <w:highlight w:val="yellow"/>
+        </w:rPr>
+        <w:t xml:space="preserve"> </w:t>
+      </w:r>
+      <w:r>
+        <w:rPr>
+          <w:b/>
+          <w:sz w:val="24"/>
+          <w:highlight w:val="yellow"/>
         </w:rPr>
         <w:t>nos</w:t>
       </w:r>
@@ -36346,13 +36376,15 @@
           <w:b/>
           <w:spacing w:val="-2"/>
           <w:sz w:val="24"/>
-        </w:rPr>
-        <w:t xml:space="preserve"> </w:t>
-      </w:r>
-      <w:r>
-        <w:rPr>
-          <w:b/>
-          <w:sz w:val="24"/>
+          <w:highlight w:val="yellow"/>
+        </w:rPr>
+        <w:t xml:space="preserve"> </w:t>
+      </w:r>
+      <w:r>
+        <w:rPr>
+          <w:b/>
+          <w:sz w:val="24"/>
+          <w:highlight w:val="yellow"/>
         </w:rPr>
         <w:t>dice</w:t>
       </w:r>
@@ -36361,13 +36393,15 @@
           <w:b/>
           <w:spacing w:val="-4"/>
           <w:sz w:val="24"/>
-        </w:rPr>
-        <w:t xml:space="preserve"> </w:t>
-      </w:r>
-      <w:r>
-        <w:rPr>
-          <w:b/>
-          <w:sz w:val="24"/>
+          <w:highlight w:val="yellow"/>
+        </w:rPr>
+        <w:t xml:space="preserve"> </w:t>
+      </w:r>
+      <w:r>
+        <w:rPr>
+          <w:b/>
+          <w:sz w:val="24"/>
+          <w:highlight w:val="yellow"/>
         </w:rPr>
         <w:t>si son</w:t>
       </w:r>
@@ -36376,13 +36410,15 @@
           <w:b/>
           <w:spacing w:val="-1"/>
           <w:sz w:val="24"/>
-        </w:rPr>
-        <w:t xml:space="preserve"> </w:t>
-      </w:r>
-      <w:r>
-        <w:rPr>
-          <w:b/>
-          <w:sz w:val="24"/>
+          <w:highlight w:val="yellow"/>
+        </w:rPr>
+        <w:t xml:space="preserve"> </w:t>
+      </w:r>
+      <w:r>
+        <w:rPr>
+          <w:b/>
+          <w:sz w:val="24"/>
+          <w:highlight w:val="yellow"/>
         </w:rPr>
         <w:t>iguales</w:t>
       </w:r>
@@ -36391,13 +36427,15 @@
           <w:b/>
           <w:spacing w:val="-4"/>
           <w:sz w:val="24"/>
-        </w:rPr>
-        <w:t xml:space="preserve"> </w:t>
-      </w:r>
-      <w:r>
-        <w:rPr>
-          <w:b/>
-          <w:sz w:val="24"/>
+          <w:highlight w:val="yellow"/>
+        </w:rPr>
+        <w:t xml:space="preserve"> </w:t>
+      </w:r>
+      <w:r>
+        <w:rPr>
+          <w:b/>
+          <w:sz w:val="24"/>
+          <w:highlight w:val="yellow"/>
         </w:rPr>
         <w:t>o no.</w:t>
       </w:r>
@@ -36413,53 +36451,79 @@
           <w:tab w:val="left" w:pos="462"/>
         </w:tabs>
         <w:spacing w:before="146"/>
-      </w:pPr>
-      <w:r>
+        <w:rPr>
+          <w:highlight w:val="yellow"/>
+        </w:rPr>
+      </w:pPr>
+      <w:r>
+        <w:rPr>
+          <w:highlight w:val="yellow"/>
+        </w:rPr>
         <w:t>Repite</w:t>
       </w:r>
       <w:r>
         <w:rPr>
           <w:spacing w:val="-5"/>
-        </w:rPr>
-        <w:t xml:space="preserve"> </w:t>
-      </w:r>
-      <w:r>
+          <w:highlight w:val="yellow"/>
+        </w:rPr>
+        <w:t xml:space="preserve"> </w:t>
+      </w:r>
+      <w:r>
+        <w:rPr>
+          <w:highlight w:val="yellow"/>
+        </w:rPr>
         <w:t>el</w:t>
       </w:r>
       <w:r>
         <w:rPr>
           <w:spacing w:val="-4"/>
-        </w:rPr>
-        <w:t xml:space="preserve"> </w:t>
-      </w:r>
-      <w:r>
+          <w:highlight w:val="yellow"/>
+        </w:rPr>
+        <w:t xml:space="preserve"> </w:t>
+      </w:r>
+      <w:r>
+        <w:rPr>
+          <w:highlight w:val="yellow"/>
+        </w:rPr>
         <w:t>ejercicio</w:t>
       </w:r>
       <w:r>
         <w:rPr>
           <w:spacing w:val="-4"/>
-        </w:rPr>
-        <w:t xml:space="preserve"> </w:t>
-      </w:r>
-      <w:r>
+          <w:highlight w:val="yellow"/>
+        </w:rPr>
+        <w:t xml:space="preserve"> </w:t>
+      </w:r>
+      <w:r>
+        <w:rPr>
+          <w:highlight w:val="yellow"/>
+        </w:rPr>
         <w:t>anterior</w:t>
       </w:r>
       <w:r>
         <w:rPr>
           <w:spacing w:val="-3"/>
-        </w:rPr>
-        <w:t xml:space="preserve"> </w:t>
-      </w:r>
-      <w:r>
+          <w:highlight w:val="yellow"/>
+        </w:rPr>
+        <w:t xml:space="preserve"> </w:t>
+      </w:r>
+      <w:r>
+        <w:rPr>
+          <w:highlight w:val="yellow"/>
+        </w:rPr>
         <w:t>utilizando</w:t>
       </w:r>
       <w:r>
         <w:rPr>
           <w:spacing w:val="-5"/>
-        </w:rPr>
-        <w:t xml:space="preserve"> </w:t>
-      </w:r>
-      <w:r>
+          <w:highlight w:val="yellow"/>
+        </w:rPr>
+        <w:t xml:space="preserve"> </w:t>
+      </w:r>
+      <w:r>
+        <w:rPr>
+          <w:highlight w:val="yellow"/>
+        </w:rPr>
         <w:t>Array.Equals()</w:t>
       </w:r>
     </w:p>
@@ -36510,71 +36574,105 @@
           <w:tab w:val="left" w:pos="462"/>
         </w:tabs>
         <w:spacing w:before="146"/>
-      </w:pPr>
-      <w:r>
+        <w:rPr>
+          <w:highlight w:val="yellow"/>
+        </w:rPr>
+      </w:pPr>
+      <w:r>
+        <w:rPr>
+          <w:highlight w:val="yellow"/>
+        </w:rPr>
         <w:t>Algoritmo</w:t>
       </w:r>
       <w:r>
         <w:rPr>
           <w:spacing w:val="-1"/>
-        </w:rPr>
-        <w:t xml:space="preserve"> </w:t>
-      </w:r>
-      <w:r>
+          <w:highlight w:val="yellow"/>
+        </w:rPr>
+        <w:t xml:space="preserve"> </w:t>
+      </w:r>
+      <w:r>
+        <w:rPr>
+          <w:highlight w:val="yellow"/>
+        </w:rPr>
         <w:t>que</w:t>
       </w:r>
       <w:r>
         <w:rPr>
           <w:spacing w:val="-2"/>
-        </w:rPr>
-        <w:t xml:space="preserve"> </w:t>
-      </w:r>
-      <w:r>
+          <w:highlight w:val="yellow"/>
+        </w:rPr>
+        <w:t xml:space="preserve"> </w:t>
+      </w:r>
+      <w:r>
+        <w:rPr>
+          <w:highlight w:val="yellow"/>
+        </w:rPr>
         <w:t>crea</w:t>
       </w:r>
       <w:r>
         <w:rPr>
           <w:spacing w:val="-2"/>
-        </w:rPr>
-        <w:t xml:space="preserve"> </w:t>
-      </w:r>
-      <w:r>
+          <w:highlight w:val="yellow"/>
+        </w:rPr>
+        <w:t xml:space="preserve"> </w:t>
+      </w:r>
+      <w:r>
+        <w:rPr>
+          <w:highlight w:val="yellow"/>
+        </w:rPr>
         <w:t>una</w:t>
       </w:r>
       <w:r>
         <w:rPr>
           <w:spacing w:val="-5"/>
-        </w:rPr>
-        <w:t xml:space="preserve"> </w:t>
-      </w:r>
-      <w:r>
+          <w:highlight w:val="yellow"/>
+        </w:rPr>
+        <w:t xml:space="preserve"> </w:t>
+      </w:r>
+      <w:r>
+        <w:rPr>
+          <w:highlight w:val="yellow"/>
+        </w:rPr>
         <w:t>copia</w:t>
       </w:r>
       <w:r>
         <w:rPr>
           <w:spacing w:val="-4"/>
-        </w:rPr>
-        <w:t xml:space="preserve"> </w:t>
-      </w:r>
-      <w:r>
+          <w:highlight w:val="yellow"/>
+        </w:rPr>
+        <w:t xml:space="preserve"> </w:t>
+      </w:r>
+      <w:r>
+        <w:rPr>
+          <w:highlight w:val="yellow"/>
+        </w:rPr>
         <w:t>de</w:t>
       </w:r>
       <w:r>
         <w:rPr>
           <w:spacing w:val="-2"/>
-        </w:rPr>
-        <w:t xml:space="preserve"> </w:t>
-      </w:r>
-      <w:r>
+          <w:highlight w:val="yellow"/>
+        </w:rPr>
+        <w:t xml:space="preserve"> </w:t>
+      </w:r>
+      <w:r>
+        <w:rPr>
+          <w:highlight w:val="yellow"/>
+        </w:rPr>
         <w:t>un</w:t>
       </w:r>
       <w:r>
         <w:rPr>
           <w:spacing w:val="-3"/>
-        </w:rPr>
-        <w:t xml:space="preserve"> </w:t>
-      </w:r>
-      <w:r>
+          <w:highlight w:val="yellow"/>
+        </w:rPr>
+        <w:t xml:space="preserve"> </w:t>
+      </w:r>
+      <w:r>
+        <w:rPr>
+          <w:highlight w:val="yellow"/>
+        </w:rPr>
         <w:t>array.</w:t>
       </w:r>
     </w:p>
@@ -36592,12 +36690,14 @@
         <w:rPr>
           <w:b/>
           <w:sz w:val="24"/>
-        </w:rPr>
-      </w:pPr>
-      <w:r>
-        <w:rPr>
-          <w:b/>
-          <w:sz w:val="24"/>
+          <w:highlight w:val="yellow"/>
+        </w:rPr>
+      </w:pPr>
+      <w:r>
+        <w:rPr>
+          <w:b/>
+          <w:sz w:val="24"/>
+          <w:highlight w:val="yellow"/>
         </w:rPr>
         <w:t>Repite</w:t>
       </w:r>
@@ -36606,13 +36706,15 @@
           <w:b/>
           <w:spacing w:val="-5"/>
           <w:sz w:val="24"/>
-        </w:rPr>
-        <w:t xml:space="preserve"> </w:t>
-      </w:r>
-      <w:r>
-        <w:rPr>
-          <w:b/>
-          <w:sz w:val="24"/>
+          <w:highlight w:val="yellow"/>
+        </w:rPr>
+        <w:t xml:space="preserve"> </w:t>
+      </w:r>
+      <w:r>
+        <w:rPr>
+          <w:b/>
+          <w:sz w:val="24"/>
+          <w:highlight w:val="yellow"/>
         </w:rPr>
         <w:t>el</w:t>
       </w:r>
@@ -36621,13 +36723,15 @@
           <w:b/>
           <w:spacing w:val="-4"/>
           <w:sz w:val="24"/>
-        </w:rPr>
-        <w:t xml:space="preserve"> </w:t>
-      </w:r>
-      <w:r>
-        <w:rPr>
-          <w:b/>
-          <w:sz w:val="24"/>
+          <w:highlight w:val="yellow"/>
+        </w:rPr>
+        <w:t xml:space="preserve"> </w:t>
+      </w:r>
+      <w:r>
+        <w:rPr>
+          <w:b/>
+          <w:sz w:val="24"/>
+          <w:highlight w:val="yellow"/>
         </w:rPr>
         <w:t>ejercicio</w:t>
       </w:r>
@@ -36636,13 +36740,15 @@
           <w:b/>
           <w:spacing w:val="-3"/>
           <w:sz w:val="24"/>
-        </w:rPr>
-        <w:t xml:space="preserve"> </w:t>
-      </w:r>
-      <w:r>
-        <w:rPr>
-          <w:b/>
-          <w:sz w:val="24"/>
+          <w:highlight w:val="yellow"/>
+        </w:rPr>
+        <w:t xml:space="preserve"> </w:t>
+      </w:r>
+      <w:r>
+        <w:rPr>
+          <w:b/>
+          <w:sz w:val="24"/>
+          <w:highlight w:val="yellow"/>
         </w:rPr>
         <w:t>anterior</w:t>
       </w:r>
@@ -36651,13 +36757,15 @@
           <w:b/>
           <w:spacing w:val="-3"/>
           <w:sz w:val="24"/>
-        </w:rPr>
-        <w:t xml:space="preserve"> </w:t>
-      </w:r>
-      <w:r>
-        <w:rPr>
-          <w:b/>
-          <w:sz w:val="24"/>
+          <w:highlight w:val="yellow"/>
+        </w:rPr>
+        <w:t xml:space="preserve"> </w:t>
+      </w:r>
+      <w:r>
+        <w:rPr>
+          <w:b/>
+          <w:sz w:val="24"/>
+          <w:highlight w:val="yellow"/>
         </w:rPr>
         <w:t>utilizando</w:t>
       </w:r>
@@ -36666,13 +36774,15 @@
           <w:b/>
           <w:spacing w:val="-6"/>
           <w:sz w:val="24"/>
-        </w:rPr>
-        <w:t xml:space="preserve"> </w:t>
-      </w:r>
-      <w:r>
-        <w:rPr>
-          <w:b/>
-          <w:sz w:val="24"/>
+          <w:highlight w:val="yellow"/>
+        </w:rPr>
+        <w:t xml:space="preserve"> </w:t>
+      </w:r>
+      <w:r>
+        <w:rPr>
+          <w:b/>
+          <w:sz w:val="24"/>
+          <w:highlight w:val="yellow"/>
         </w:rPr>
         <w:t>Array.Copy()</w:t>
       </w:r>
@@ -38020,6 +38130,20 @@
         </w:rPr>
         <w:t>posiciones</w:t>
       </w:r>
+    </w:p>
+    <w:p>
+      <w:pPr>
+        <w:rPr>
+          <w:sz w:val="24"/>
+        </w:rPr>
+      </w:pPr>
+    </w:p>
+    <w:p>
+      <w:pPr>
+        <w:rPr>
+          <w:sz w:val="24"/>
+        </w:rPr>
+      </w:pPr>
     </w:p>
     <w:p>
       <w:pPr>
@@ -44032,7 +44156,7 @@
       <w:lvlText w:val="%1."/>
       <w:lvlJc w:val="left"/>
       <w:pPr>
-        <w:ind w:left="462" w:hanging="360"/>
+        <w:ind w:left="360" w:hanging="360"/>
       </w:pPr>
       <w:rPr>
         <w:rFonts w:ascii="Calibri" w:eastAsia="Calibri" w:hAnsi="Calibri" w:cs="Calibri" w:hint="default"/>

</xml_diff>